<commit_message>
doing shang can jian ding correct, 2015.11.02
</commit_message>
<xml_diff>
--- a/养老院录音内容记录.docx
+++ b/养老院录音内容记录.docx
@@ -28,9 +28,6 @@
     <w:p>
       <w:pPr>
         <w:jc w:val="right"/>
-        <w:rPr>
-          <w:rFonts w:hint="eastAsia"/>
-        </w:rPr>
       </w:pPr>
       <w:r>
         <w:rPr>
@@ -54,9 +51,6 @@
     <w:p>
       <w:pPr>
         <w:jc w:val="right"/>
-        <w:rPr>
-          <w:rFonts w:hint="eastAsia"/>
-        </w:rPr>
       </w:pPr>
       <w:r>
         <w:rPr>
@@ -80,9 +74,6 @@
     <w:p>
       <w:pPr>
         <w:jc w:val="right"/>
-        <w:rPr>
-          <w:rFonts w:hint="eastAsia"/>
-        </w:rPr>
       </w:pPr>
       <w:r>
         <w:rPr>
@@ -518,18 +509,434 @@
         <w:t>丙</w:t>
       </w:r>
       <w:r>
-        <w:t>：那只是在白天，</w:t>
-      </w:r>
-      <w:proofErr w:type="gramStart"/>
-      <w:r>
-        <w:t>夜晚他</w:t>
-      </w:r>
-      <w:proofErr w:type="gramEnd"/>
-      <w:r>
-        <w:t>不承认</w:t>
+        <w:t>：那只是在白天，夜晚他不承认</w:t>
+      </w:r>
+    </w:p>
+    <w:p>
+      <w:r>
+        <w:rPr>
+          <w:rFonts w:hint="eastAsia"/>
+        </w:rPr>
+        <w:t>甲</w:t>
+      </w:r>
+      <w:r>
+        <w:t>：幼儿园也有议同的喔，</w:t>
+      </w:r>
+      <w:r>
+        <w:rPr>
+          <w:rFonts w:hint="eastAsia"/>
+        </w:rPr>
+        <w:t>24</w:t>
+      </w:r>
+      <w:r>
+        <w:rPr>
+          <w:rFonts w:hint="eastAsia"/>
+        </w:rPr>
+        <w:t>小</w:t>
+      </w:r>
+      <w:r>
+        <w:t>时看管肯定</w:t>
+      </w:r>
+      <w:r>
+        <w:rPr>
+          <w:rFonts w:hint="eastAsia"/>
+        </w:rPr>
+        <w:t>有</w:t>
+      </w:r>
+      <w:r>
+        <w:t>的</w:t>
+      </w:r>
+    </w:p>
+    <w:p>
+      <w:r>
+        <w:rPr>
+          <w:rFonts w:hint="eastAsia"/>
+        </w:rPr>
+        <w:t>丙</w:t>
+      </w:r>
+      <w:r>
+        <w:t>：没有没有</w:t>
+      </w:r>
+    </w:p>
+    <w:p>
+      <w:r>
+        <w:rPr>
+          <w:rFonts w:hint="eastAsia"/>
+        </w:rPr>
+        <w:t>甲</w:t>
+      </w:r>
+      <w:r>
+        <w:t>：有，有议同的，只不过你这个地方</w:t>
+      </w:r>
+      <w:r>
+        <w:t>…</w:t>
+      </w:r>
+    </w:p>
+    <w:p>
+      <w:r>
+        <w:rPr>
+          <w:rFonts w:hint="eastAsia"/>
+        </w:rPr>
+        <w:t>丙</w:t>
+      </w:r>
+      <w:r>
+        <w:t>：你知道</w:t>
+      </w:r>
+      <w:r>
+        <w:rPr>
+          <w:rFonts w:hint="eastAsia"/>
+        </w:rPr>
+        <w:t>要</w:t>
+      </w:r>
+      <w:r>
+        <w:t>多少钱吗？</w:t>
+      </w:r>
+    </w:p>
+    <w:p>
+      <w:r>
+        <w:rPr>
+          <w:rFonts w:hint="eastAsia"/>
+        </w:rPr>
+        <w:t>甲</w:t>
+      </w:r>
+      <w:r>
+        <w:t>：那你不管多少钱，别人愿意议同，</w:t>
+      </w:r>
+      <w:r>
+        <w:t>人家就愿意，知道吧？</w:t>
+      </w:r>
+    </w:p>
+    <w:p>
+      <w:r>
+        <w:rPr>
+          <w:rFonts w:hint="eastAsia"/>
+        </w:rPr>
+        <w:t>丙</w:t>
+      </w:r>
+      <w:r>
+        <w:t>：我</w:t>
+      </w:r>
+      <w:r>
+        <w:t>刚刚不是说了吗？</w:t>
+      </w:r>
+      <w:r>
+        <w:rPr>
+          <w:rFonts w:hint="eastAsia"/>
+        </w:rPr>
+        <w:t>这</w:t>
+      </w:r>
+      <w:r>
+        <w:t>种现象，只是一种</w:t>
+      </w:r>
+      <w:r>
+        <w:rPr>
+          <w:rFonts w:hint="eastAsia"/>
+        </w:rPr>
+        <w:t>半</w:t>
+      </w:r>
+      <w:r>
+        <w:t>托，</w:t>
+      </w:r>
+      <w:r>
+        <w:rPr>
+          <w:rFonts w:hint="eastAsia"/>
+        </w:rPr>
+        <w:t>什么</w:t>
+      </w:r>
+      <w:r>
+        <w:t>叫</w:t>
+      </w:r>
+      <w:r>
+        <w:rPr>
+          <w:rFonts w:hint="eastAsia"/>
+        </w:rPr>
+        <w:t>半</w:t>
+      </w:r>
+      <w:r>
+        <w:t>托？</w:t>
+      </w:r>
+      <w:r>
+        <w:rPr>
+          <w:rFonts w:hint="eastAsia"/>
+        </w:rPr>
+        <w:t>你</w:t>
+      </w:r>
+      <w:r>
+        <w:t>问大妈讲，她来这我不给她</w:t>
+      </w:r>
+      <w:r>
+        <w:rPr>
+          <w:rFonts w:hint="eastAsia"/>
+        </w:rPr>
+        <w:t>喂</w:t>
       </w:r>
       <w:bookmarkStart w:id="0" w:name="_GoBack"/>
       <w:bookmarkEnd w:id="0"/>
+      <w:r>
+        <w:t>饭吃啊，她眼睛还</w:t>
+      </w:r>
+      <w:r>
+        <w:rPr>
+          <w:rFonts w:hint="eastAsia"/>
+        </w:rPr>
+        <w:t>瞎</w:t>
+      </w:r>
+      <w:r>
+        <w:t>着呢</w:t>
+      </w:r>
+    </w:p>
+    <w:p>
+      <w:r>
+        <w:rPr>
+          <w:rFonts w:hint="eastAsia"/>
+        </w:rPr>
+        <w:t>乙</w:t>
+      </w:r>
+      <w:r>
+        <w:t>：既然这样，我们就确</w:t>
+      </w:r>
+      <w:r>
+        <w:rPr>
+          <w:rFonts w:hint="eastAsia"/>
+        </w:rPr>
+        <w:t>认</w:t>
+      </w:r>
+      <w:r>
+        <w:t>事实吧。第</w:t>
+      </w:r>
+      <w:r>
+        <w:rPr>
+          <w:rFonts w:hint="eastAsia"/>
+        </w:rPr>
+        <w:t>一</w:t>
+      </w:r>
+      <w:r>
+        <w:t>点，余</w:t>
+      </w:r>
+      <w:r>
+        <w:rPr>
+          <w:rFonts w:hint="eastAsia"/>
+        </w:rPr>
+        <w:t>老板</w:t>
+      </w:r>
+      <w:r>
+        <w:t>，你也承认了外婆确实是在您这发生了跌伤，第二点，你也承认了，确实是在两个月合同没有到之前，在您这发生跌伤。</w:t>
+      </w:r>
+    </w:p>
+    <w:p>
+      <w:r>
+        <w:rPr>
+          <w:rFonts w:hint="eastAsia"/>
+        </w:rPr>
+        <w:t>乙</w:t>
+      </w:r>
+      <w:r>
+        <w:t>：然后</w:t>
+      </w:r>
+      <w:r>
+        <w:rPr>
+          <w:rFonts w:hint="eastAsia"/>
+        </w:rPr>
+        <w:t>你</w:t>
+      </w:r>
+      <w:r>
+        <w:t>说，老人夜里边你没有办法看管，确实如果有精神病症状的，你可以这样说，但是，我家这个老人，你可以根据相应的情况进行护理</w:t>
+      </w:r>
+      <w:r>
+        <w:rPr>
+          <w:rFonts w:hint="eastAsia"/>
+        </w:rPr>
+        <w:t>。</w:t>
+      </w:r>
+      <w:r>
+        <w:t>而且</w:t>
+      </w:r>
+      <w:r>
+        <w:rPr>
+          <w:rFonts w:hint="eastAsia"/>
+        </w:rPr>
+        <w:t>我</w:t>
+      </w:r>
+      <w:r>
+        <w:t>个人认为，</w:t>
+      </w:r>
+      <w:r>
+        <w:rPr>
+          <w:rFonts w:hint="eastAsia"/>
+        </w:rPr>
+        <w:t>如果</w:t>
+      </w:r>
+      <w:r>
+        <w:t>你</w:t>
+      </w:r>
+      <w:r>
+        <w:rPr>
+          <w:rFonts w:hint="eastAsia"/>
+        </w:rPr>
+        <w:t>仅</w:t>
+      </w:r>
+      <w:r>
+        <w:t>仅是几个人，但是你要</w:t>
+      </w:r>
+      <w:r>
+        <w:rPr>
+          <w:rFonts w:hint="eastAsia"/>
+        </w:rPr>
+        <w:t>照管</w:t>
+      </w:r>
+      <w:r>
+        <w:t>这</w:t>
+      </w:r>
+      <w:r>
+        <w:rPr>
+          <w:rFonts w:hint="eastAsia"/>
+        </w:rPr>
+        <w:t>几</w:t>
+      </w:r>
+      <w:r>
+        <w:t>十号人或者几百号人，</w:t>
+      </w:r>
+      <w:r>
+        <w:rPr>
+          <w:rFonts w:hint="eastAsia"/>
+        </w:rPr>
+        <w:t>如果</w:t>
+      </w:r>
+      <w:r>
+        <w:t>你没有这能力，你办这个养老院本身就是有问题的。</w:t>
+      </w:r>
+    </w:p>
+    <w:p>
+      <w:r>
+        <w:rPr>
+          <w:rFonts w:hint="eastAsia"/>
+        </w:rPr>
+        <w:t>丙</w:t>
+      </w:r>
+      <w:r>
+        <w:t>：我告诉你</w:t>
+      </w:r>
+      <w:r>
+        <w:rPr>
+          <w:rFonts w:hint="eastAsia"/>
+        </w:rPr>
+        <w:t>，</w:t>
+      </w:r>
+      <w:r>
+        <w:rPr>
+          <w:rFonts w:hint="eastAsia"/>
+        </w:rPr>
+        <w:t>我</w:t>
+      </w:r>
+      <w:r>
+        <w:t>这有</w:t>
+      </w:r>
+      <w:r>
+        <w:rPr>
+          <w:rFonts w:hint="eastAsia"/>
+        </w:rPr>
+        <w:t>5</w:t>
+      </w:r>
+      <w:r>
+        <w:rPr>
+          <w:rFonts w:hint="eastAsia"/>
+        </w:rPr>
+        <w:t>个</w:t>
+      </w:r>
+      <w:r>
+        <w:rPr>
+          <w:rFonts w:hint="eastAsia"/>
+        </w:rPr>
+        <w:t>员工</w:t>
+      </w:r>
+      <w:r>
+        <w:t>，我能</w:t>
+      </w:r>
+      <w:r>
+        <w:rPr>
+          <w:rFonts w:hint="eastAsia"/>
+        </w:rPr>
+        <w:t>护</w:t>
+      </w:r>
+      <w:r>
+        <w:t>得过来老人了。</w:t>
+      </w:r>
+    </w:p>
+    <w:p>
+      <w:r>
+        <w:rPr>
+          <w:rFonts w:hint="eastAsia"/>
+        </w:rPr>
+        <w:t>乙</w:t>
+      </w:r>
+      <w:r>
+        <w:t>：能护得</w:t>
+      </w:r>
+      <w:r>
+        <w:rPr>
+          <w:rFonts w:hint="eastAsia"/>
+        </w:rPr>
+        <w:t>过来老</w:t>
+      </w:r>
+      <w:r>
+        <w:t>人，那我外婆这个</w:t>
+      </w:r>
+      <w:r>
+        <w:rPr>
+          <w:rFonts w:hint="eastAsia"/>
+        </w:rPr>
+        <w:t>呢</w:t>
+      </w:r>
+      <w:r>
+        <w:t>？既然你说人数足够，那为什么不能把晚上时间分开，让每个点都有人看呢？</w:t>
+      </w:r>
+    </w:p>
+    <w:p>
+      <w:r>
+        <w:rPr>
+          <w:rFonts w:hint="eastAsia"/>
+        </w:rPr>
+        <w:t>丙</w:t>
+      </w:r>
+      <w:r>
+        <w:t>：每个房间我派一个员工，是不是？</w:t>
+      </w:r>
+      <w:r>
+        <w:rPr>
+          <w:rFonts w:hint="eastAsia"/>
+        </w:rPr>
+        <w:t>托</w:t>
+      </w:r>
+      <w:r>
+        <w:t>老所是有级别的，几百号人的，</w:t>
+      </w:r>
+      <w:r>
+        <w:rPr>
+          <w:rFonts w:hint="eastAsia"/>
+        </w:rPr>
+        <w:t>看</w:t>
+      </w:r>
+      <w:r>
+        <w:t>马鞍山</w:t>
+      </w:r>
+      <w:r>
+        <w:rPr>
+          <w:rFonts w:hint="eastAsia"/>
+        </w:rPr>
+        <w:t>公寓</w:t>
+      </w:r>
+      <w:r>
+        <w:t>，</w:t>
+      </w:r>
+      <w:r>
+        <w:rPr>
+          <w:rFonts w:hint="eastAsia"/>
+        </w:rPr>
+        <w:t>西湖</w:t>
+      </w:r>
+      <w:r>
+        <w:t>公寓，香山公寓</w:t>
+      </w:r>
     </w:p>
     <w:p>
       <w:r>
@@ -539,451 +946,7 @@
         <w:t>甲</w:t>
       </w:r>
       <w:r>
-        <w:t>：幼儿园也有议同的喔，</w:t>
-      </w:r>
-      <w:r>
-        <w:rPr>
-          <w:rFonts w:hint="eastAsia"/>
-        </w:rPr>
-        <w:t>24</w:t>
-      </w:r>
-      <w:r>
-        <w:rPr>
-          <w:rFonts w:hint="eastAsia"/>
-        </w:rPr>
-        <w:t>小</w:t>
-      </w:r>
-      <w:r>
-        <w:t>时看管肯定</w:t>
-      </w:r>
-      <w:r>
-        <w:rPr>
-          <w:rFonts w:hint="eastAsia"/>
-        </w:rPr>
-        <w:t>有</w:t>
-      </w:r>
-      <w:r>
-        <w:t>的</w:t>
-      </w:r>
-    </w:p>
-    <w:p>
-      <w:r>
-        <w:rPr>
-          <w:rFonts w:hint="eastAsia"/>
-        </w:rPr>
-        <w:t>丙</w:t>
-      </w:r>
-      <w:r>
-        <w:t>：没有</w:t>
-      </w:r>
-      <w:proofErr w:type="gramStart"/>
-      <w:r>
-        <w:t>没有</w:t>
-      </w:r>
-      <w:proofErr w:type="gramEnd"/>
-    </w:p>
-    <w:p>
-      <w:r>
-        <w:rPr>
-          <w:rFonts w:hint="eastAsia"/>
-        </w:rPr>
-        <w:t>甲</w:t>
-      </w:r>
-      <w:r>
-        <w:t>：有，有议同的，只不过你这个地方</w:t>
-      </w:r>
-      <w:r>
-        <w:t>…</w:t>
-      </w:r>
-    </w:p>
-    <w:p>
-      <w:r>
-        <w:rPr>
-          <w:rFonts w:hint="eastAsia"/>
-        </w:rPr>
-        <w:t>丙</w:t>
-      </w:r>
-      <w:r>
-        <w:t>：你知道</w:t>
-      </w:r>
-      <w:r>
-        <w:rPr>
-          <w:rFonts w:hint="eastAsia"/>
-        </w:rPr>
-        <w:t>要</w:t>
-      </w:r>
-      <w:r>
-        <w:t>多少钱吗？</w:t>
-      </w:r>
-    </w:p>
-    <w:p>
-      <w:r>
-        <w:rPr>
-          <w:rFonts w:hint="eastAsia"/>
-        </w:rPr>
-        <w:t>甲</w:t>
-      </w:r>
-      <w:r>
-        <w:t>：那你不管多少钱，别人愿意议同，</w:t>
-      </w:r>
-      <w:r>
-        <w:t>人家就愿意，知道吧？</w:t>
-      </w:r>
-    </w:p>
-    <w:p>
-      <w:r>
-        <w:rPr>
-          <w:rFonts w:hint="eastAsia"/>
-        </w:rPr>
-        <w:t>丙</w:t>
-      </w:r>
-      <w:r>
-        <w:t>：我</w:t>
-      </w:r>
-      <w:r>
-        <w:t>刚刚不是说了吗？</w:t>
-      </w:r>
-      <w:r>
-        <w:rPr>
-          <w:rFonts w:hint="eastAsia"/>
-        </w:rPr>
-        <w:t>这</w:t>
-      </w:r>
-      <w:r>
-        <w:t>种现象，只是一种</w:t>
-      </w:r>
-      <w:r>
-        <w:rPr>
-          <w:rFonts w:hint="eastAsia"/>
-        </w:rPr>
-        <w:t>半</w:t>
-      </w:r>
-      <w:r>
-        <w:t>托，</w:t>
-      </w:r>
-      <w:r>
-        <w:rPr>
-          <w:rFonts w:hint="eastAsia"/>
-        </w:rPr>
-        <w:t>什么</w:t>
-      </w:r>
-      <w:r>
-        <w:t>叫</w:t>
-      </w:r>
-      <w:r>
-        <w:rPr>
-          <w:rFonts w:hint="eastAsia"/>
-        </w:rPr>
-        <w:t>半</w:t>
-      </w:r>
-      <w:r>
-        <w:t>托？</w:t>
-      </w:r>
-      <w:r>
-        <w:rPr>
-          <w:rFonts w:hint="eastAsia"/>
-        </w:rPr>
-        <w:t>你</w:t>
-      </w:r>
-      <w:r>
-        <w:t>问大妈讲，她来这我不给她饭吃啊，她眼睛还</w:t>
-      </w:r>
-      <w:r>
-        <w:rPr>
-          <w:rFonts w:hint="eastAsia"/>
-        </w:rPr>
-        <w:t>瞎</w:t>
-      </w:r>
-      <w:r>
-        <w:t>着呢</w:t>
-      </w:r>
-    </w:p>
-    <w:p>
-      <w:r>
-        <w:rPr>
-          <w:rFonts w:hint="eastAsia"/>
-        </w:rPr>
-        <w:t>乙</w:t>
-      </w:r>
-      <w:r>
-        <w:t>：既然这样，我们就确</w:t>
-      </w:r>
-      <w:r>
-        <w:rPr>
-          <w:rFonts w:hint="eastAsia"/>
-        </w:rPr>
-        <w:t>认</w:t>
-      </w:r>
-      <w:r>
-        <w:t>事实吧。第</w:t>
-      </w:r>
-      <w:r>
-        <w:rPr>
-          <w:rFonts w:hint="eastAsia"/>
-        </w:rPr>
-        <w:t>一</w:t>
-      </w:r>
-      <w:r>
-        <w:t>点，余</w:t>
-      </w:r>
-      <w:r>
-        <w:rPr>
-          <w:rFonts w:hint="eastAsia"/>
-        </w:rPr>
-        <w:t>老板</w:t>
-      </w:r>
-      <w:r>
-        <w:t>，你也承认了外婆确实是在您这发生了跌伤，第二点，你也承认了，确实是在两个月合同没有到之前，在您这发生跌伤。</w:t>
-      </w:r>
-    </w:p>
-    <w:p>
-      <w:r>
-        <w:rPr>
-          <w:rFonts w:hint="eastAsia"/>
-        </w:rPr>
-        <w:t>乙</w:t>
-      </w:r>
-      <w:r>
-        <w:t>：然后</w:t>
-      </w:r>
-      <w:r>
-        <w:rPr>
-          <w:rFonts w:hint="eastAsia"/>
-        </w:rPr>
-        <w:t>你</w:t>
-      </w:r>
-      <w:r>
-        <w:t>说，老人</w:t>
-      </w:r>
-      <w:proofErr w:type="gramStart"/>
-      <w:r>
-        <w:t>夜里边你没有</w:t>
-      </w:r>
-      <w:proofErr w:type="gramEnd"/>
-      <w:r>
-        <w:t>办法看管，确实如果有精神病症状的，你可以这样说，但是，我家这个老人，你可以根据相应的情况进行护理</w:t>
-      </w:r>
-      <w:r>
-        <w:rPr>
-          <w:rFonts w:hint="eastAsia"/>
-        </w:rPr>
-        <w:t>。</w:t>
-      </w:r>
-      <w:r>
-        <w:t>而且</w:t>
-      </w:r>
-      <w:r>
-        <w:rPr>
-          <w:rFonts w:hint="eastAsia"/>
-        </w:rPr>
-        <w:t>我</w:t>
-      </w:r>
-      <w:r>
-        <w:t>个人认为，</w:t>
-      </w:r>
-      <w:r>
-        <w:rPr>
-          <w:rFonts w:hint="eastAsia"/>
-        </w:rPr>
-        <w:t>如果</w:t>
-      </w:r>
-      <w:r>
-        <w:t>你</w:t>
-      </w:r>
-      <w:r>
-        <w:rPr>
-          <w:rFonts w:hint="eastAsia"/>
-        </w:rPr>
-        <w:t>仅</w:t>
-      </w:r>
-      <w:r>
-        <w:t>仅是几个人，但是你要</w:t>
-      </w:r>
-      <w:r>
-        <w:rPr>
-          <w:rFonts w:hint="eastAsia"/>
-        </w:rPr>
-        <w:t>照管</w:t>
-      </w:r>
-      <w:r>
-        <w:t>这</w:t>
-      </w:r>
-      <w:r>
-        <w:rPr>
-          <w:rFonts w:hint="eastAsia"/>
-        </w:rPr>
-        <w:t>几</w:t>
-      </w:r>
-      <w:r>
-        <w:t>十号人或者几百号人，</w:t>
-      </w:r>
-      <w:r>
-        <w:rPr>
-          <w:rFonts w:hint="eastAsia"/>
-        </w:rPr>
-        <w:t>如果</w:t>
-      </w:r>
-      <w:r>
-        <w:t>你没有这能力，你办这个养老院本身就是有问题的。</w:t>
-      </w:r>
-    </w:p>
-    <w:p>
-      <w:r>
-        <w:rPr>
-          <w:rFonts w:hint="eastAsia"/>
-        </w:rPr>
-        <w:t>丙</w:t>
-      </w:r>
-      <w:r>
-        <w:t>：我告诉你</w:t>
-      </w:r>
-      <w:r>
-        <w:rPr>
-          <w:rFonts w:hint="eastAsia"/>
-        </w:rPr>
-        <w:t>，</w:t>
-      </w:r>
-      <w:r>
-        <w:rPr>
-          <w:rFonts w:hint="eastAsia"/>
-        </w:rPr>
-        <w:t>我</w:t>
-      </w:r>
-      <w:r>
-        <w:t>这有</w:t>
-      </w:r>
-      <w:r>
-        <w:rPr>
-          <w:rFonts w:hint="eastAsia"/>
-        </w:rPr>
-        <w:t>5</w:t>
-      </w:r>
-      <w:r>
-        <w:rPr>
-          <w:rFonts w:hint="eastAsia"/>
-        </w:rPr>
-        <w:t>个</w:t>
-      </w:r>
-      <w:r>
-        <w:rPr>
-          <w:rFonts w:hint="eastAsia"/>
-        </w:rPr>
-        <w:t>员工</w:t>
-      </w:r>
-      <w:r>
-        <w:t>，我能</w:t>
-      </w:r>
-      <w:r>
-        <w:rPr>
-          <w:rFonts w:hint="eastAsia"/>
-        </w:rPr>
-        <w:t>护</w:t>
-      </w:r>
-      <w:r>
-        <w:t>得过来老人了。</w:t>
-      </w:r>
-    </w:p>
-    <w:p>
-      <w:r>
-        <w:rPr>
-          <w:rFonts w:hint="eastAsia"/>
-        </w:rPr>
-        <w:t>乙</w:t>
-      </w:r>
-      <w:r>
-        <w:t>：能护得</w:t>
-      </w:r>
-      <w:r>
-        <w:rPr>
-          <w:rFonts w:hint="eastAsia"/>
-        </w:rPr>
-        <w:t>过来老</w:t>
-      </w:r>
-      <w:r>
-        <w:t>人，那我外婆这个</w:t>
-      </w:r>
-      <w:r>
-        <w:rPr>
-          <w:rFonts w:hint="eastAsia"/>
-        </w:rPr>
-        <w:t>呢</w:t>
-      </w:r>
-      <w:r>
-        <w:t>？既然你</w:t>
-      </w:r>
-      <w:proofErr w:type="gramStart"/>
-      <w:r>
-        <w:t>说人数</w:t>
-      </w:r>
-      <w:proofErr w:type="gramEnd"/>
-      <w:r>
-        <w:t>足够，那为什么不能把晚上时间分开，让每个点都有人看呢？</w:t>
-      </w:r>
-    </w:p>
-    <w:p>
-      <w:r>
-        <w:rPr>
-          <w:rFonts w:hint="eastAsia"/>
-        </w:rPr>
-        <w:t>丙</w:t>
-      </w:r>
-      <w:r>
-        <w:t>：每个房间我派一个员工，是不是？</w:t>
-      </w:r>
-      <w:r>
-        <w:rPr>
-          <w:rFonts w:hint="eastAsia"/>
-        </w:rPr>
-        <w:t>托</w:t>
-      </w:r>
-      <w:r>
-        <w:t>老所是有级别的，几百号人的，</w:t>
-      </w:r>
-      <w:r>
-        <w:rPr>
-          <w:rFonts w:hint="eastAsia"/>
-        </w:rPr>
-        <w:t>看</w:t>
-      </w:r>
-      <w:r>
-        <w:t>马鞍山</w:t>
-      </w:r>
-      <w:r>
-        <w:rPr>
-          <w:rFonts w:hint="eastAsia"/>
-        </w:rPr>
-        <w:t>公寓</w:t>
-      </w:r>
-      <w:r>
-        <w:t>，</w:t>
-      </w:r>
-      <w:r>
-        <w:rPr>
-          <w:rFonts w:hint="eastAsia"/>
-        </w:rPr>
-        <w:t>西湖</w:t>
-      </w:r>
-      <w:r>
-        <w:t>公寓，香山公寓</w:t>
-      </w:r>
-    </w:p>
-    <w:p>
-      <w:r>
-        <w:rPr>
-          <w:rFonts w:hint="eastAsia"/>
-        </w:rPr>
-        <w:t>甲</w:t>
-      </w:r>
-      <w:r>
-        <w:t>：余老板，这种事情我们就不要</w:t>
-      </w:r>
-      <w:proofErr w:type="gramStart"/>
-      <w:r>
-        <w:t>扯具体</w:t>
-      </w:r>
-      <w:proofErr w:type="gramEnd"/>
-      <w:r>
-        <w:t>的技</w:t>
+        <w:t>：余老板，这种事情我们就不要扯具体的技</w:t>
       </w:r>
       <w:r>
         <w:rPr>
@@ -1035,7 +998,6 @@
       <w:r>
         <w:t>板，你是</w:t>
       </w:r>
-      <w:proofErr w:type="gramStart"/>
       <w:r>
         <w:rPr>
           <w:rFonts w:hint="eastAsia"/>
@@ -1043,11 +1005,7 @@
         <w:t>纠</w:t>
       </w:r>
       <w:r>
-        <w:t>着</w:t>
-      </w:r>
-      <w:proofErr w:type="gramEnd"/>
-      <w:r>
-        <w:t>说，晚上摔伤，你没有必要负责任对吧？</w:t>
+        <w:t>着说，晚上摔伤，你没有必要负责任对吧？</w:t>
       </w:r>
     </w:p>
     <w:p>
@@ -1265,15 +1223,7 @@
         <w:t>法律</w:t>
       </w:r>
       <w:r>
-        <w:t>律师，咱们接下来法庭上见，</w:t>
-      </w:r>
-      <w:proofErr w:type="gramStart"/>
-      <w:r>
-        <w:t>其他话</w:t>
-      </w:r>
-      <w:proofErr w:type="gramEnd"/>
-      <w:r>
-        <w:t>不说了，今天咱们就到这吧。</w:t>
+        <w:t>律师，咱们接下来法庭上见，其他话不说了，今天咱们就到这吧。</w:t>
       </w:r>
     </w:p>
     <w:sectPr>
@@ -1284,6 +1234,44 @@
     </w:sectPr>
   </w:body>
 </w:document>
+</file>
+
+<file path=word/endnotes.xml><?xml version="1.0" encoding="utf-8"?>
+<w:endnotes xmlns:wpc="http://schemas.microsoft.com/office/word/2010/wordprocessingCanvas" xmlns:mc="http://schemas.openxmlformats.org/markup-compatibility/2006" xmlns:o="urn:schemas-microsoft-com:office:office" xmlns:r="http://schemas.openxmlformats.org/officeDocument/2006/relationships" xmlns:m="http://schemas.openxmlformats.org/officeDocument/2006/math" xmlns:v="urn:schemas-microsoft-com:vml" xmlns:wp14="http://schemas.microsoft.com/office/word/2010/wordprocessingDrawing" xmlns:wp="http://schemas.openxmlformats.org/drawingml/2006/wordprocessingDrawing" xmlns:w10="urn:schemas-microsoft-com:office:word" xmlns:w="http://schemas.openxmlformats.org/wordprocessingml/2006/main" xmlns:w14="http://schemas.microsoft.com/office/word/2010/wordml" xmlns:w15="http://schemas.microsoft.com/office/word/2012/wordml" xmlns:wpg="http://schemas.microsoft.com/office/word/2010/wordprocessingGroup" xmlns:wpi="http://schemas.microsoft.com/office/word/2010/wordprocessingInk" xmlns:wne="http://schemas.microsoft.com/office/word/2006/wordml" xmlns:wps="http://schemas.microsoft.com/office/word/2010/wordprocessingShape" mc:Ignorable="w14 w15 wp14">
+  <w:endnote w:type="separator" w:id="-1">
+    <w:p>
+      <w:r>
+        <w:separator/>
+      </w:r>
+    </w:p>
+  </w:endnote>
+  <w:endnote w:type="continuationSeparator" w:id="0">
+    <w:p>
+      <w:r>
+        <w:continuationSeparator/>
+      </w:r>
+    </w:p>
+  </w:endnote>
+</w:endnotes>
+</file>
+
+<file path=word/footnotes.xml><?xml version="1.0" encoding="utf-8"?>
+<w:footnotes xmlns:wpc="http://schemas.microsoft.com/office/word/2010/wordprocessingCanvas" xmlns:mc="http://schemas.openxmlformats.org/markup-compatibility/2006" xmlns:o="urn:schemas-microsoft-com:office:office" xmlns:r="http://schemas.openxmlformats.org/officeDocument/2006/relationships" xmlns:m="http://schemas.openxmlformats.org/officeDocument/2006/math" xmlns:v="urn:schemas-microsoft-com:vml" xmlns:wp14="http://schemas.microsoft.com/office/word/2010/wordprocessingDrawing" xmlns:wp="http://schemas.openxmlformats.org/drawingml/2006/wordprocessingDrawing" xmlns:w10="urn:schemas-microsoft-com:office:word" xmlns:w="http://schemas.openxmlformats.org/wordprocessingml/2006/main" xmlns:w14="http://schemas.microsoft.com/office/word/2010/wordml" xmlns:w15="http://schemas.microsoft.com/office/word/2012/wordml" xmlns:wpg="http://schemas.microsoft.com/office/word/2010/wordprocessingGroup" xmlns:wpi="http://schemas.microsoft.com/office/word/2010/wordprocessingInk" xmlns:wne="http://schemas.microsoft.com/office/word/2006/wordml" xmlns:wps="http://schemas.microsoft.com/office/word/2010/wordprocessingShape" mc:Ignorable="w14 w15 wp14">
+  <w:footnote w:type="separator" w:id="-1">
+    <w:p>
+      <w:r>
+        <w:separator/>
+      </w:r>
+    </w:p>
+  </w:footnote>
+  <w:footnote w:type="continuationSeparator" w:id="0">
+    <w:p>
+      <w:r>
+        <w:continuationSeparator/>
+      </w:r>
+    </w:p>
+  </w:footnote>
+</w:footnotes>
 </file>
 
 <file path=word/styles.xml><?xml version="1.0" encoding="utf-8"?>
@@ -1708,6 +1696,48 @@
     <w:semiHidden/>
     <w:unhideWhenUsed/>
   </w:style>
+  <w:style w:type="paragraph" w:styleId="a3">
+    <w:name w:val="header"/>
+    <w:basedOn w:val="a"/>
+    <w:link w:val="Char"/>
+    <w:uiPriority w:val="99"/>
+    <w:unhideWhenUsed/>
+    <w:rsid w:val="00286B6D"/>
+    <w:pPr>
+      <w:tabs>
+        <w:tab w:val="center" w:pos="4320"/>
+        <w:tab w:val="right" w:pos="8640"/>
+      </w:tabs>
+    </w:pPr>
+  </w:style>
+  <w:style w:type="character" w:customStyle="1" w:styleId="Char">
+    <w:name w:val="页眉 Char"/>
+    <w:basedOn w:val="a0"/>
+    <w:link w:val="a3"/>
+    <w:uiPriority w:val="99"/>
+    <w:rsid w:val="00286B6D"/>
+  </w:style>
+  <w:style w:type="paragraph" w:styleId="a4">
+    <w:name w:val="footer"/>
+    <w:basedOn w:val="a"/>
+    <w:link w:val="Char0"/>
+    <w:uiPriority w:val="99"/>
+    <w:unhideWhenUsed/>
+    <w:rsid w:val="00286B6D"/>
+    <w:pPr>
+      <w:tabs>
+        <w:tab w:val="center" w:pos="4320"/>
+        <w:tab w:val="right" w:pos="8640"/>
+      </w:tabs>
+    </w:pPr>
+  </w:style>
+  <w:style w:type="character" w:customStyle="1" w:styleId="Char0">
+    <w:name w:val="页脚 Char"/>
+    <w:basedOn w:val="a0"/>
+    <w:link w:val="a4"/>
+    <w:uiPriority w:val="99"/>
+    <w:rsid w:val="00286B6D"/>
+  </w:style>
 </w:styles>
 </file>
 

</xml_diff>